<commit_message>
Updatye  styles and ad xm, xMax to bar-ordered
</commit_message>
<xml_diff>
--- a/universalVariable.docx
+++ b/universalVariable.docx
@@ -1199,6 +1199,112 @@
           <w:szCs w:val="20"/>
         </w:rPr>
         <w:t>Charts bar line area</w:t>
+      </w:r>
+    </w:p>
+    <w:p>
+      <w:pPr>
+        <w:ind w:left="-851"/>
+        <w:rPr>
+          <w:sz w:val="20"/>
+          <w:szCs w:val="20"/>
+        </w:rPr>
+      </w:pPr>
+    </w:p>
+    <w:p>
+      <w:pPr>
+        <w:ind w:left="-851"/>
+        <w:rPr>
+          <w:sz w:val="20"/>
+          <w:szCs w:val="20"/>
+        </w:rPr>
+      </w:pPr>
+      <w:r>
+        <w:rPr>
+          <w:sz w:val="20"/>
+          <w:szCs w:val="20"/>
+        </w:rPr>
+        <w:t>s</w:t>
+      </w:r>
+      <w:r>
+        <w:rPr>
+          <w:sz w:val="20"/>
+          <w:szCs w:val="20"/>
+        </w:rPr>
+        <w:t>ort</w:t>
+      </w:r>
+    </w:p>
+    <w:p>
+      <w:pPr>
+        <w:ind w:left="-851"/>
+        <w:rPr>
+          <w:sz w:val="20"/>
+          <w:szCs w:val="20"/>
+        </w:rPr>
+      </w:pPr>
+      <w:r>
+        <w:rPr>
+          <w:sz w:val="20"/>
+          <w:szCs w:val="20"/>
+        </w:rPr>
+        <w:t xml:space="preserve">Used to determine the direction of the sort on ordered charts. Can be either </w:t>
+      </w:r>
+      <w:r>
+        <w:rPr>
+          <w:sz w:val="20"/>
+          <w:szCs w:val="20"/>
+        </w:rPr>
+        <w:t>"ascending</w:t>
+      </w:r>
+      <w:r>
+        <w:rPr>
+          <w:sz w:val="20"/>
+          <w:szCs w:val="20"/>
+        </w:rPr>
+        <w:t>”</w:t>
+      </w:r>
+      <w:r>
+        <w:rPr>
+          <w:sz w:val="20"/>
+          <w:szCs w:val="20"/>
+        </w:rPr>
+        <w:t xml:space="preserve"> or </w:t>
+      </w:r>
+      <w:r>
+        <w:rPr>
+          <w:sz w:val="20"/>
+          <w:szCs w:val="20"/>
+        </w:rPr>
+        <w:t>“</w:t>
+      </w:r>
+      <w:r>
+        <w:rPr>
+          <w:sz w:val="20"/>
+          <w:szCs w:val="20"/>
+        </w:rPr>
+        <w:t>descending</w:t>
+      </w:r>
+      <w:r>
+        <w:rPr>
+          <w:sz w:val="20"/>
+          <w:szCs w:val="20"/>
+        </w:rPr>
+        <w:t>”</w:t>
+      </w:r>
+    </w:p>
+    <w:p>
+      <w:pPr>
+        <w:ind w:left="-851"/>
+        <w:rPr>
+          <w:sz w:val="20"/>
+          <w:szCs w:val="20"/>
+        </w:rPr>
+      </w:pPr>
+      <w:r>
+        <w:rPr>
+          <w:sz w:val="20"/>
+          <w:szCs w:val="20"/>
+        </w:rPr>
+        <w:t>Charts bar-ordered</w:t>
       </w:r>
       <w:bookmarkStart w:id="0" w:name="_GoBack"/>
       <w:bookmarkEnd w:id="0"/>

</xml_diff>